<commit_message>
added psuedo code for objects, added wireframe for board in html and css files.
</commit_message>
<xml_diff>
--- a/wireframe and psuedo code/pseudo code.docx
+++ b/wireframe and psuedo code/pseudo code.docx
@@ -263,6 +263,25 @@
       <w:r>
         <w:tab/>
       </w:r>
+      <w:proofErr w:type="gramStart"/>
+      <w:r>
+        <w:t>display</w:t>
+      </w:r>
+      <w:proofErr w:type="gramEnd"/>
+      <w:r>
+        <w:t xml:space="preserve"> x or o </w:t>
+      </w:r>
+    </w:p>
+    <w:p>
+      <w:r>
+        <w:tab/>
+      </w:r>
+      <w:r>
+        <w:tab/>
+      </w:r>
+      <w:r>
+        <w:tab/>
+      </w:r>
       <w:proofErr w:type="spellStart"/>
       <w:proofErr w:type="gramStart"/>
       <w:r>
@@ -451,44 +470,44 @@
       <w:proofErr w:type="gramEnd"/>
       <w:r>
         <w:t>);</w:t>
-      </w:r>
-    </w:p>
-    <w:p>
-      <w:r>
-        <w:tab/>
-      </w:r>
-      <w:r>
-        <w:tab/>
-      </w:r>
-      <w:r>
-        <w:tab/>
-        <w:t>}</w:t>
-      </w:r>
-    </w:p>
-    <w:p>
-      <w:r>
-        <w:tab/>
-      </w:r>
-      <w:r>
-        <w:tab/>
-      </w:r>
-      <w:r>
-        <w:tab/>
-        <w:t>else</w:t>
-      </w:r>
-      <w:r>
-        <w:t xml:space="preserve"> if  (</w:t>
-      </w:r>
-      <w:proofErr w:type="spellStart"/>
-      <w:r>
-        <w:t>winnerCheck</w:t>
-      </w:r>
-      <w:proofErr w:type="spellEnd"/>
-      <w:r>
-        <w:t xml:space="preserve"> ===”C</w:t>
       </w:r>
       <w:bookmarkStart w:id="0" w:name="_GoBack"/>
       <w:bookmarkEnd w:id="0"/>
+    </w:p>
+    <w:p>
+      <w:r>
+        <w:tab/>
+      </w:r>
+      <w:r>
+        <w:tab/>
+      </w:r>
+      <w:r>
+        <w:tab/>
+        <w:t>}</w:t>
+      </w:r>
+    </w:p>
+    <w:p>
+      <w:r>
+        <w:tab/>
+      </w:r>
+      <w:r>
+        <w:tab/>
+      </w:r>
+      <w:r>
+        <w:tab/>
+        <w:t>else</w:t>
+      </w:r>
+      <w:r>
+        <w:t xml:space="preserve"> if  (</w:t>
+      </w:r>
+      <w:proofErr w:type="spellStart"/>
+      <w:r>
+        <w:t>winnerCheck</w:t>
+      </w:r>
+      <w:proofErr w:type="spellEnd"/>
+      <w:r>
+        <w:t xml:space="preserve"> ===”C</w:t>
+      </w:r>
       <w:r>
         <w:t>ats”) {</w:t>
       </w:r>
@@ -740,13 +759,13 @@
     </w:p>
     <w:p>
       <w:r>
+        <w:lastRenderedPageBreak/>
         <w:tab/>
         <w:t>{</w:t>
       </w:r>
     </w:p>
     <w:p>
       <w:r>
-        <w:lastRenderedPageBreak/>
         <w:tab/>
       </w:r>
       <w:proofErr w:type="gramStart"/>

</xml_diff>